<commit_message>
E323\jonstout\Project02\Project 02.docx E323\jonstout\Project02\~$oject 02.docx
</commit_message>
<xml_diff>
--- a/E323/jonstout/Project02/Project 02.docx
+++ b/E323/jonstout/Project02/Project 02.docx
@@ -277,23 +277,13 @@
           <w:szCs w:val="24"/>
         </w:rPr>
         <w:lastRenderedPageBreak/>
-        <w:t xml:space="preserve">alliances these tribes were able to survive these ruthless attacks. </w:t>
-      </w:r>
-      <w:r>
-        <w:rPr>
-          <w:rFonts w:cstheme="minorHAnsi"/>
-          <w:sz w:val="24"/>
-          <w:szCs w:val="24"/>
-          <w:highlight w:val="yellow"/>
-        </w:rPr>
-        <w:t>“</w:t>
-      </w:r>
-      <w:r>
-        <w:rPr>
-          <w:rFonts w:cstheme="minorHAnsi"/>
-          <w:sz w:val="24"/>
-          <w:szCs w:val="24"/>
-          <w:highlight w:val="yellow"/>
+        <w:t>alliances these tribes were able to survive these ruthless attacks. “</w:t>
+      </w:r>
+      <w:r>
+        <w:rPr>
+          <w:rFonts w:cstheme="minorHAnsi"/>
+          <w:sz w:val="24"/>
+          <w:szCs w:val="24"/>
         </w:rPr>
         <w:t>T</w:t>
       </w:r>
@@ -302,7 +292,6 @@
           <w:rFonts w:cstheme="minorHAnsi"/>
           <w:sz w:val="24"/>
           <w:szCs w:val="24"/>
-          <w:highlight w:val="yellow"/>
         </w:rPr>
         <w:t>his village world sustained, and in turn sustained by, the French empir</w:t>
       </w:r>
@@ -311,7 +300,6 @@
           <w:rFonts w:cstheme="minorHAnsi"/>
           <w:sz w:val="24"/>
           <w:szCs w:val="24"/>
-          <w:highlight w:val="yellow"/>
         </w:rPr>
         <w:t>e.</w:t>
       </w:r>
@@ -320,7 +308,6 @@
           <w:rFonts w:cstheme="minorHAnsi"/>
           <w:sz w:val="24"/>
           <w:szCs w:val="24"/>
-          <w:highlight w:val="yellow"/>
         </w:rPr>
         <w:t>” (White 2).</w:t>
       </w:r>
@@ -391,23 +378,13 @@
           <w:sz w:val="24"/>
           <w:szCs w:val="24"/>
         </w:rPr>
-        <w:t xml:space="preserve"> </w:t>
-      </w:r>
-      <w:r>
-        <w:rPr>
-          <w:rFonts w:cstheme="minorHAnsi"/>
-          <w:sz w:val="24"/>
-          <w:szCs w:val="24"/>
-          <w:highlight w:val="yellow"/>
-        </w:rPr>
-        <w:t>“</w:t>
-      </w:r>
-      <w:r>
-        <w:rPr>
-          <w:rFonts w:cstheme="minorHAnsi"/>
-          <w:sz w:val="24"/>
-          <w:szCs w:val="24"/>
-          <w:highlight w:val="yellow"/>
+        <w:t xml:space="preserve"> “</w:t>
+      </w:r>
+      <w:r>
+        <w:rPr>
+          <w:rFonts w:cstheme="minorHAnsi"/>
+          <w:sz w:val="24"/>
+          <w:szCs w:val="24"/>
         </w:rPr>
         <w:t xml:space="preserve">In 1765 the Miami finally acquiesced to British authority, permitting George Croghan to travel from Bencennes to Detroit without interference. </w:t>
       </w:r>
@@ -416,41 +393,22 @@
           <w:rFonts w:cstheme="minorHAnsi"/>
           <w:sz w:val="24"/>
           <w:szCs w:val="24"/>
-          <w:highlight w:val="yellow"/>
-        </w:rPr>
-        <w:t>Croghan, who had always promoted trade with the “Twightwees,” was now promoted to deputy commissioner of Indian affairs” (Rafert 41).</w:t>
-      </w:r>
-      <w:r>
-        <w:rPr>
-          <w:rFonts w:cstheme="minorHAnsi"/>
-          <w:sz w:val="24"/>
-          <w:szCs w:val="24"/>
-        </w:rPr>
-        <w:t xml:space="preserve"> The new leadership acted to reinstate faith in the trading between the two groups, and even tried to prevent American leadership from crossing the Appalachians. The Miami had it better with the British and</w:t>
-      </w:r>
-      <w:r>
-        <w:rPr>
-          <w:rFonts w:cstheme="minorHAnsi"/>
-          <w:sz w:val="24"/>
-          <w:szCs w:val="24"/>
-        </w:rPr>
-        <w:t xml:space="preserve"> were often angered by the new American government and as such fought often with them or on their side. For example after an attack on one of the Miami’s villages, Kekionga, the Miami with Little Turtle’s leadership permanently removed the threat. </w:t>
-      </w:r>
-      <w:r>
-        <w:rPr>
-          <w:rFonts w:cstheme="minorHAnsi"/>
-          <w:sz w:val="24"/>
-          <w:szCs w:val="24"/>
-          <w:highlight w:val="yellow"/>
-        </w:rPr>
-        <w:t>“Little Turtle attacked the force, killing La Balme and thirty of his men and ending the threat</w:t>
-      </w:r>
-      <w:r>
-        <w:rPr>
-          <w:rFonts w:cstheme="minorHAnsi"/>
-          <w:sz w:val="24"/>
-          <w:szCs w:val="24"/>
-          <w:highlight w:val="yellow"/>
+        </w:rPr>
+        <w:t>Croghan, who had always promoted trade with the “Twightwees,” was now promoted to deputy commissioner of Indian affairs” (Rafert 41). The new leadership acted to reinstate faith in the trading between the two groups, and even tried to prevent American leadership from crossing the Appalachians. The Miami had it better with the British and</w:t>
+      </w:r>
+      <w:r>
+        <w:rPr>
+          <w:rFonts w:cstheme="minorHAnsi"/>
+          <w:sz w:val="24"/>
+          <w:szCs w:val="24"/>
+        </w:rPr>
+        <w:t xml:space="preserve"> were often angered by the new American government and as such fought often with them or on their side. For example after an attack on one of the Miami’s villages, Kekionga, the Miami with Little Turtle’s leadership permanently removed the threat. “Little Turtle attacked the force, killing La Balme and thirty of his men and ending the threat</w:t>
+      </w:r>
+      <w:r>
+        <w:rPr>
+          <w:rFonts w:cstheme="minorHAnsi"/>
+          <w:sz w:val="24"/>
+          <w:szCs w:val="24"/>
         </w:rPr>
         <w:t>. Little Turtle’s victory gave him the status of a leading war chief. He was to be a mojor force in Miami affairs for the next thirty years</w:t>
       </w:r>
@@ -459,7 +417,6 @@
           <w:rFonts w:cstheme="minorHAnsi"/>
           <w:sz w:val="24"/>
           <w:szCs w:val="24"/>
-          <w:highlight w:val="yellow"/>
         </w:rPr>
         <w:t>” (Rafert 44).</w:t>
       </w:r>
@@ -608,24 +565,7 @@
           <w:sz w:val="24"/>
           <w:szCs w:val="24"/>
         </w:rPr>
-        <w:t xml:space="preserve">The influence that the European nations had on the culture of the Indian tribes can be seen in the story of the Baron. While trying to secure peace among groups of Indian tribes, French commander Cadillac sought to introduce pro-French groups among the Ottawa. This would result in an end to peace among the Native groups. Baron in an attempt to stop the war parties held a meeting with Cadillac and tried to convince him to stop his actions though the use of a story. The story centers around an old man discovered who spoke a prophecy that was very much in line with the way European culture saw God. Baron presented the story as fact and afterwards presented Cadillac with a beaver in line with tradition, but was the gift was refused as Cadillac saw the story as completely false. </w:t>
-      </w:r>
-      <w:r>
-        <w:rPr>
-          <w:rFonts w:cstheme="minorHAnsi"/>
-          <w:sz w:val="24"/>
-          <w:szCs w:val="24"/>
-          <w:highlight w:val="yellow"/>
-        </w:rPr>
-        <w:t>“He had consciously tried to buttress the legitimacy of the old man’s message by filling it with fragments of Christian doctrine (the Trinity, exhortations to prayer, attentiveness to the missionaries) and with the commands to follow the will of Onotio, the French governor” (White 54).</w:t>
-      </w:r>
-      <w:r>
-        <w:rPr>
-          <w:rFonts w:cstheme="minorHAnsi"/>
-          <w:sz w:val="24"/>
-          <w:szCs w:val="24"/>
-        </w:rPr>
-        <w:t xml:space="preserve"> The interesting part of the story lies in the fact that the story Baron told was false. The story was told to appeal to the Europeans. He tried to use the European’s culture against him by using things such as prayer and the Trinity </w:t>
+        <w:t xml:space="preserve">The influence that the European nations had on the culture of the Indian tribes can be seen in the story of the Baron. While trying to secure peace among groups of Indian tribes, French commander Cadillac sought to introduce pro-French groups among the Ottawa. This would result in an end to peace among the Native groups. Baron in an attempt to stop the war parties held a meeting with Cadillac and tried to convince him to stop his actions though the use of a story. The story centers around an old man discovered who spoke a prophecy that was very much in line with the way European culture saw God. Baron presented the story as fact and afterwards presented Cadillac with a beaver in line with tradition, but was the gift was refused as Cadillac saw the story as completely false. “He had consciously tried to buttress the legitimacy of the old man’s message by filling it with fragments of Christian doctrine (the Trinity, exhortations to prayer, attentiveness to the missionaries) and with the commands to follow the will of Onotio, the French governor” (White 54). The interesting part of the story lies in the fact that the story Baron told was false. The story was told to appeal to the Europeans. He tried to use the European’s culture against him by using things such as prayer and the Trinity </w:t>
       </w:r>
       <w:r>
         <w:rPr>
@@ -1892,7 +1832,7 @@
 </file>
 
 <file path=customXml/itemProps1.xml><?xml version="1.0" encoding="utf-8"?>
-<ds:datastoreItem xmlns:ds="http://schemas.openxmlformats.org/officeDocument/2006/customXml" ds:itemID="{CF12CED9-B01A-498C-9EDB-6E4F9704161C}">
+<ds:datastoreItem xmlns:ds="http://schemas.openxmlformats.org/officeDocument/2006/customXml" ds:itemID="{B7CBB361-49D9-4791-B827-6758C23C7A27}">
   <ds:schemaRefs>
     <ds:schemaRef ds:uri="http://schemas.openxmlformats.org/officeDocument/2006/bibliography"/>
   </ds:schemaRefs>

</xml_diff>